<commit_message>
docx styleid for paragraph
</commit_message>
<xml_diff>
--- a/Samples/wwwroot/docx/Test1.docx
+++ b/Samples/wwwroot/docx/Test1.docx
@@ -13,69 +13,25 @@
         <w:rPr>
           <w:lang w:val="de-DE"/>
         </w:rPr>
-        <w:t xml:space="preserve">Welcome </w:t>
+        <w:t>Des K</w:t>
       </w:r>
-      <w:proofErr w:type="spellStart"/>
       <w:r>
         <w:rPr>
           <w:lang w:val="de-DE"/>
         </w:rPr>
-        <w:t>to</w:t>
+        <w:t>a</w:t>
       </w:r>
-      <w:proofErr w:type="spellEnd"/>
       <w:r>
         <w:rPr>
           <w:lang w:val="de-DE"/>
         </w:rPr>
-        <w:t xml:space="preserve"> </w:t>
+        <w:t xml:space="preserve">isers </w:t>
       </w:r>
-      <w:proofErr w:type="spellStart"/>
       <w:r>
         <w:rPr>
           <w:lang w:val="de-DE"/>
         </w:rPr>
-        <w:t>the</w:t>
-      </w:r>
-      <w:proofErr w:type="spellEnd"/>
-      <w:r>
-        <w:rPr>
-          <w:lang w:val="de-DE"/>
-        </w:rPr>
-        <w:t xml:space="preserve"> </w:t>
-      </w:r>
-      <w:proofErr w:type="spellStart"/>
-      <w:r>
-        <w:rPr>
-          <w:lang w:val="de-DE"/>
-        </w:rPr>
-        <w:t>Jungle</w:t>
-      </w:r>
-      <w:proofErr w:type="spellEnd"/>
-      <w:r>
-        <w:rPr>
-          <w:lang w:val="de-DE"/>
-        </w:rPr>
-        <w:t>!!!</w:t>
-      </w:r>
-    </w:p>
-    <w:p>
-      <w:pPr>
-        <w:rPr>
-          <w:lang w:val="de-DE"/>
-        </w:rPr>
-      </w:pPr>
-    </w:p>
-    <w:p>
-      <w:pPr>
-        <w:rPr>
-          <w:lang w:val="de-DE"/>
-        </w:rPr>
-      </w:pPr>
-      <w:r>
-        <w:rPr>
-          <w:lang w:val="de-DE"/>
-        </w:rPr>
-        <w:t>Es kann nur einen geben!!!</w:t>
+        <w:t>Kleider</w:t>
       </w:r>
       <w:bookmarkStart w:id="0" w:name="_GoBack"/>
       <w:bookmarkEnd w:id="0"/>

</xml_diff>